<commit_message>
Internship Report And Certificate Done
</commit_message>
<xml_diff>
--- a/Internship Report.docx
+++ b/Internship Report.docx
@@ -335,27 +335,7 @@
           <w:sz w:val="36"/>
           <w:szCs w:val="36"/>
         </w:rPr>
-        <w:t xml:space="preserve">Hybrid CFD-ML Approach </w:t>
-      </w:r>
-      <w:proofErr w:type="gramStart"/>
-      <w:r>
-        <w:rPr>
-          <w:rFonts w:ascii="Times New Roman" w:hAnsi="Times New Roman" w:cs="Times New Roman"/>
-          <w:color w:val="auto"/>
-          <w:sz w:val="36"/>
-          <w:szCs w:val="36"/>
-        </w:rPr>
-        <w:t>To</w:t>
-      </w:r>
-      <w:proofErr w:type="gramEnd"/>
-      <w:r>
-        <w:rPr>
-          <w:rFonts w:ascii="Times New Roman" w:hAnsi="Times New Roman" w:cs="Times New Roman"/>
-          <w:color w:val="auto"/>
-          <w:sz w:val="36"/>
-          <w:szCs w:val="36"/>
-        </w:rPr>
-        <w:t xml:space="preserve"> Predict 3D Fin Temperature Distributions Using 2D Fin Mid-Plane Data</w:t>
+        <w:t>Hybrid CFD-ML Approach To Predict 3D Fin Temperature Distributions Using 2D Fin Mid-Plane Data</w:t>
       </w:r>
       <w:r>
         <w:rPr>
@@ -469,7 +449,7 @@
           <w:sz w:val="36"/>
           <w:szCs w:val="36"/>
         </w:rPr>
-        <w:t>Neptune Lab, Mechanical Engineering Department, Jadavpur University, Kolkata</w:t>
+        <w:t>Mechanical Engineering Department, Jadavpur University, Kolkata</w:t>
       </w:r>
       <w:r>
         <w:rPr>
@@ -547,7 +527,7 @@
           <w:sz w:val="36"/>
           <w:szCs w:val="36"/>
         </w:rPr>
-        <w:t xml:space="preserve"> Achintya Mukhopadhyay Sir</w:t>
+        <w:t xml:space="preserve"> Achintya Mukhopadhyay</w:t>
       </w:r>
     </w:p>
     <w:p>
@@ -1266,7 +1246,6 @@
           <w:rFonts w:ascii="Times New Roman" w:hAnsi="Times New Roman" w:cs="Times New Roman"/>
         </w:rPr>
       </w:pPr>
-      <w:proofErr w:type="spellStart"/>
       <w:r>
         <w:rPr>
           <w:rFonts w:ascii="Times New Roman" w:hAnsi="Times New Roman" w:cs="Times New Roman"/>
@@ -1282,7 +1261,6 @@
         </w:rPr>
         <w:t>i</w:t>
       </w:r>
-      <w:proofErr w:type="spellEnd"/>
       <w:r>
         <w:rPr>
           <w:rFonts w:ascii="Times New Roman" w:hAnsi="Times New Roman" w:cs="Times New Roman"/>
@@ -1294,47 +1272,33 @@
         <w:rPr>
           <w:rFonts w:ascii="Times New Roman" w:hAnsi="Times New Roman" w:cs="Times New Roman"/>
         </w:rPr>
-        <w:t xml:space="preserve">Weight matrix for layer </w:t>
-      </w:r>
-      <w:proofErr w:type="spellStart"/>
-      <w:r>
-        <w:rPr>
-          <w:rFonts w:ascii="Times New Roman" w:hAnsi="Times New Roman" w:cs="Times New Roman"/>
+        <w:t>Weight matrix for layer i (dimensionless)</w:t>
+      </w:r>
+    </w:p>
+    <w:p>
+      <w:pPr>
+        <w:pStyle w:val="BodyText"/>
+        <w:spacing w:line="276" w:lineRule="auto"/>
+        <w:ind w:left="142"/>
+        <w:rPr>
+          <w:rFonts w:ascii="Times New Roman" w:hAnsi="Times New Roman" w:cs="Times New Roman"/>
+        </w:rPr>
+      </w:pPr>
+      <w:r>
+        <w:rPr>
+          <w:rFonts w:ascii="Times New Roman" w:hAnsi="Times New Roman" w:cs="Times New Roman"/>
+          <w:lang w:val="en-IN"/>
+        </w:rPr>
+        <w:t>b</w:t>
+      </w:r>
+      <w:r>
+        <w:rPr>
+          <w:rFonts w:ascii="Times New Roman" w:hAnsi="Times New Roman" w:cs="Times New Roman"/>
+          <w:vertAlign w:val="subscript"/>
+          <w:lang w:val="en-IN"/>
         </w:rPr>
         <w:t>i</w:t>
       </w:r>
-      <w:proofErr w:type="spellEnd"/>
-      <w:r>
-        <w:rPr>
-          <w:rFonts w:ascii="Times New Roman" w:hAnsi="Times New Roman" w:cs="Times New Roman"/>
-        </w:rPr>
-        <w:t xml:space="preserve"> (dimensionless)</w:t>
-      </w:r>
-    </w:p>
-    <w:p>
-      <w:pPr>
-        <w:pStyle w:val="BodyText"/>
-        <w:spacing w:line="276" w:lineRule="auto"/>
-        <w:ind w:left="142"/>
-        <w:rPr>
-          <w:rFonts w:ascii="Times New Roman" w:hAnsi="Times New Roman" w:cs="Times New Roman"/>
-        </w:rPr>
-      </w:pPr>
-      <w:r>
-        <w:rPr>
-          <w:rFonts w:ascii="Times New Roman" w:hAnsi="Times New Roman" w:cs="Times New Roman"/>
-          <w:lang w:val="en-IN"/>
-        </w:rPr>
-        <w:t>b</w:t>
-      </w:r>
-      <w:r>
-        <w:rPr>
-          <w:rFonts w:ascii="Times New Roman" w:hAnsi="Times New Roman" w:cs="Times New Roman"/>
-          <w:vertAlign w:val="subscript"/>
-          <w:lang w:val="en-IN"/>
-        </w:rPr>
-        <w:t>i</w:t>
-      </w:r>
       <w:r>
         <w:rPr>
           <w:rFonts w:ascii="Times New Roman" w:hAnsi="Times New Roman" w:cs="Times New Roman"/>
@@ -1346,21 +1310,7 @@
         <w:rPr>
           <w:rFonts w:ascii="Times New Roman" w:hAnsi="Times New Roman" w:cs="Times New Roman"/>
         </w:rPr>
-        <w:t xml:space="preserve">Bias vector for layer </w:t>
-      </w:r>
-      <w:proofErr w:type="spellStart"/>
-      <w:r>
-        <w:rPr>
-          <w:rFonts w:ascii="Times New Roman" w:hAnsi="Times New Roman" w:cs="Times New Roman"/>
-        </w:rPr>
-        <w:t>i</w:t>
-      </w:r>
-      <w:proofErr w:type="spellEnd"/>
-      <w:r>
-        <w:rPr>
-          <w:rFonts w:ascii="Times New Roman" w:hAnsi="Times New Roman" w:cs="Times New Roman"/>
-        </w:rPr>
-        <w:t xml:space="preserve"> (dimensionless)</w:t>
+        <w:t>Bias vector for layer i (dimensionless)</w:t>
       </w:r>
     </w:p>
     <w:p>
@@ -1401,7 +1351,6 @@
           <w:rFonts w:ascii="Times New Roman" w:hAnsi="Times New Roman" w:cs="Times New Roman"/>
         </w:rPr>
       </w:pPr>
-      <w:proofErr w:type="spellStart"/>
       <w:r>
         <w:rPr>
           <w:rFonts w:ascii="Times New Roman" w:hAnsi="Times New Roman" w:cs="Times New Roman"/>
@@ -1417,7 +1366,6 @@
         </w:rPr>
         <w:t>i</w:t>
       </w:r>
-      <w:proofErr w:type="spellEnd"/>
       <w:r>
         <w:rPr>
           <w:rFonts w:ascii="Times New Roman" w:hAnsi="Times New Roman" w:cs="Times New Roman"/>
@@ -1429,14 +1377,7 @@
         <w:rPr>
           <w:rFonts w:ascii="Times New Roman" w:hAnsi="Times New Roman" w:cs="Times New Roman"/>
         </w:rPr>
-        <w:t xml:space="preserve">Predicted temperature for the </w:t>
-      </w:r>
-      <w:proofErr w:type="spellStart"/>
-      <w:r>
-        <w:rPr>
-          <w:rFonts w:ascii="Times New Roman" w:hAnsi="Times New Roman" w:cs="Times New Roman"/>
-        </w:rPr>
-        <w:t>i</w:t>
+        <w:t>Predicted temperature for the i</w:t>
       </w:r>
       <w:r>
         <w:rPr>
@@ -1445,7 +1386,6 @@
         </w:rPr>
         <w:t>th</w:t>
       </w:r>
-      <w:proofErr w:type="spellEnd"/>
       <w:r>
         <w:rPr>
           <w:rFonts w:ascii="Times New Roman" w:hAnsi="Times New Roman" w:cs="Times New Roman"/>
@@ -1462,7 +1402,6 @@
           <w:rFonts w:ascii="Times New Roman" w:hAnsi="Times New Roman" w:cs="Times New Roman"/>
         </w:rPr>
       </w:pPr>
-      <w:proofErr w:type="spellStart"/>
       <w:r>
         <w:rPr>
           <w:rFonts w:ascii="Times New Roman" w:hAnsi="Times New Roman" w:cs="Times New Roman"/>
@@ -1478,7 +1417,6 @@
         </w:rPr>
         <w:t>i</w:t>
       </w:r>
-      <w:proofErr w:type="spellEnd"/>
       <w:r>
         <w:rPr>
           <w:rFonts w:ascii="Times New Roman" w:hAnsi="Times New Roman" w:cs="Times New Roman"/>
@@ -1490,14 +1428,7 @@
         <w:rPr>
           <w:rFonts w:ascii="Times New Roman" w:hAnsi="Times New Roman" w:cs="Times New Roman"/>
         </w:rPr>
-        <w:t xml:space="preserve">Ground truth temperature for the </w:t>
-      </w:r>
-      <w:proofErr w:type="spellStart"/>
-      <w:r>
-        <w:rPr>
-          <w:rFonts w:ascii="Times New Roman" w:hAnsi="Times New Roman" w:cs="Times New Roman"/>
-        </w:rPr>
-        <w:t>i</w:t>
+        <w:t>Ground truth temperature for the i</w:t>
       </w:r>
       <w:r>
         <w:rPr>
@@ -1506,7 +1437,6 @@
         </w:rPr>
         <w:t>th</w:t>
       </w:r>
-      <w:proofErr w:type="spellEnd"/>
       <w:r>
         <w:rPr>
           <w:rFonts w:ascii="Times New Roman" w:hAnsi="Times New Roman" w:cs="Times New Roman"/>
@@ -1624,19 +1554,11 @@
         </w:rPr>
         <w:t xml:space="preserve">Output of neuron </w:t>
       </w:r>
-      <w:proofErr w:type="spellStart"/>
-      <w:r>
-        <w:rPr>
-          <w:rFonts w:ascii="Times New Roman" w:hAnsi="Times New Roman" w:cs="Times New Roman"/>
-        </w:rPr>
-        <w:t>i</w:t>
-      </w:r>
-      <w:proofErr w:type="spellEnd"/>
-      <w:r>
-        <w:rPr>
-          <w:rFonts w:ascii="Times New Roman" w:hAnsi="Times New Roman" w:cs="Times New Roman"/>
-        </w:rPr>
-        <w:t xml:space="preserve"> (dimensionless)</w:t>
+      <w:r>
+        <w:rPr>
+          <w:rFonts w:ascii="Times New Roman" w:hAnsi="Times New Roman" w:cs="Times New Roman"/>
+        </w:rPr>
+        <w:t>i (dimensionless)</w:t>
       </w:r>
     </w:p>
     <w:p>
@@ -1748,19 +1670,11 @@
           <w:rFonts w:ascii="Times New Roman" w:hAnsi="Times New Roman" w:cs="Times New Roman"/>
         </w:rPr>
       </w:pPr>
-      <w:proofErr w:type="spellStart"/>
-      <w:r>
-        <w:rPr>
-          <w:rFonts w:ascii="Times New Roman" w:hAnsi="Times New Roman" w:cs="Times New Roman"/>
-        </w:rPr>
-        <w:t>src</w:t>
-      </w:r>
-      <w:proofErr w:type="spellEnd"/>
-      <w:r>
-        <w:rPr>
-          <w:rFonts w:ascii="Times New Roman" w:hAnsi="Times New Roman" w:cs="Times New Roman"/>
-        </w:rPr>
-        <w:t xml:space="preserve">        Source </w:t>
+      <w:r>
+        <w:rPr>
+          <w:rFonts w:ascii="Times New Roman" w:hAnsi="Times New Roman" w:cs="Times New Roman"/>
+        </w:rPr>
+        <w:t xml:space="preserve">src        Source </w:t>
       </w:r>
     </w:p>
     <w:p>
@@ -1771,19 +1685,11 @@
           <w:rFonts w:ascii="Times New Roman" w:hAnsi="Times New Roman" w:cs="Times New Roman"/>
         </w:rPr>
       </w:pPr>
-      <w:proofErr w:type="spellStart"/>
-      <w:r>
-        <w:rPr>
-          <w:rFonts w:ascii="Times New Roman" w:hAnsi="Times New Roman" w:cs="Times New Roman"/>
-        </w:rPr>
-        <w:t>tgt</w:t>
-      </w:r>
-      <w:proofErr w:type="spellEnd"/>
-      <w:r>
-        <w:rPr>
-          <w:rFonts w:ascii="Times New Roman" w:hAnsi="Times New Roman" w:cs="Times New Roman"/>
-        </w:rPr>
-        <w:t xml:space="preserve">        Target</w:t>
+      <w:r>
+        <w:rPr>
+          <w:rFonts w:ascii="Times New Roman" w:hAnsi="Times New Roman" w:cs="Times New Roman"/>
+        </w:rPr>
+        <w:t>tgt        Target</w:t>
       </w:r>
     </w:p>
     <w:p>
@@ -1796,21 +1702,12 @@
           <w:bCs/>
         </w:rPr>
       </w:pPr>
-      <w:proofErr w:type="spellStart"/>
-      <w:r>
-        <w:rPr>
-          <w:rFonts w:ascii="Times New Roman" w:hAnsi="Times New Roman" w:cs="Times New Roman"/>
-          <w:bCs/>
-        </w:rPr>
-        <w:t>i</w:t>
-      </w:r>
-      <w:proofErr w:type="spellEnd"/>
-      <w:r>
-        <w:rPr>
-          <w:rFonts w:ascii="Times New Roman" w:hAnsi="Times New Roman" w:cs="Times New Roman"/>
-          <w:bCs/>
-        </w:rPr>
-        <w:t xml:space="preserve">           Index for data sample or network layer</w:t>
+      <w:r>
+        <w:rPr>
+          <w:rFonts w:ascii="Times New Roman" w:hAnsi="Times New Roman" w:cs="Times New Roman"/>
+          <w:bCs/>
+        </w:rPr>
+        <w:t>i           Index for data sample or network layer</w:t>
       </w:r>
     </w:p>
     <w:p>
@@ -1866,39 +1763,7 @@
           <w:rFonts w:ascii="Times New Roman" w:eastAsiaTheme="minorEastAsia" w:hAnsi="Times New Roman" w:cs="Times New Roman"/>
           <w:lang w:val="en-IN"/>
         </w:rPr>
-        <w:t xml:space="preserve">Micro-pin fin heat sinks (MPFHSs) are widely used for cooling high heat flux electronic systems due to their large surface area and low pressure drops. Studies have explored how geometry, spacing, and flow conditions affect their performance, leading to various empirical models, though these often lack flexibility across different setups. Machine learning (ML) models like ANN, </w:t>
-      </w:r>
-      <w:proofErr w:type="spellStart"/>
-      <w:r>
-        <w:rPr>
-          <w:rFonts w:ascii="Times New Roman" w:eastAsiaTheme="minorEastAsia" w:hAnsi="Times New Roman" w:cs="Times New Roman"/>
-          <w:lang w:val="en-IN"/>
-        </w:rPr>
-        <w:t>XGBoost</w:t>
-      </w:r>
-      <w:proofErr w:type="spellEnd"/>
-      <w:r>
-        <w:rPr>
-          <w:rFonts w:ascii="Times New Roman" w:eastAsiaTheme="minorEastAsia" w:hAnsi="Times New Roman" w:cs="Times New Roman"/>
-          <w:lang w:val="en-IN"/>
-        </w:rPr>
-        <w:t xml:space="preserve">, and </w:t>
-      </w:r>
-      <w:proofErr w:type="spellStart"/>
-      <w:r>
-        <w:rPr>
-          <w:rFonts w:ascii="Times New Roman" w:eastAsiaTheme="minorEastAsia" w:hAnsi="Times New Roman" w:cs="Times New Roman"/>
-          <w:lang w:val="en-IN"/>
-        </w:rPr>
-        <w:t>LightGBM</w:t>
-      </w:r>
-      <w:proofErr w:type="spellEnd"/>
-      <w:r>
-        <w:rPr>
-          <w:rFonts w:ascii="Times New Roman" w:eastAsiaTheme="minorEastAsia" w:hAnsi="Times New Roman" w:cs="Times New Roman"/>
-          <w:lang w:val="en-IN"/>
-        </w:rPr>
-        <w:t xml:space="preserve"> have shown better accuracy with lower error rates. Kim et al.</w:t>
+        <w:t>Micro-pin fin heat sinks (MPFHSs) are widely used for cooling high heat flux electronic systems due to their large surface area and low pressure drops. Studies have explored how geometry, spacing, and flow conditions affect their performance, leading to various empirical models, though these often lack flexibility across different setups. Machine learning (ML) models like ANN, XGBoost, and LightGBM have shown better accuracy with lower error rates. Kim et al.</w:t>
       </w:r>
       <w:r>
         <w:rPr>
@@ -1972,23 +1837,7 @@
           <w:rFonts w:ascii="Times New Roman" w:eastAsiaTheme="minorEastAsia" w:hAnsi="Times New Roman" w:cs="Times New Roman"/>
           <w:lang w:val="en-IN"/>
         </w:rPr>
-        <w:t xml:space="preserve">Natural convection cooling with vertical fins on horizontal surfaces has been widely studied for passive systems. Performance depends on fin number, spacing, length, shape, and material. General Nusselt number correlations (Ra, </w:t>
-      </w:r>
-      <w:proofErr w:type="spellStart"/>
-      <w:r>
-        <w:rPr>
-          <w:rFonts w:ascii="Times New Roman" w:eastAsiaTheme="minorEastAsia" w:hAnsi="Times New Roman" w:cs="Times New Roman"/>
-          <w:lang w:val="en-IN"/>
-        </w:rPr>
-        <w:t>Pr</w:t>
-      </w:r>
-      <w:proofErr w:type="spellEnd"/>
-      <w:r>
-        <w:rPr>
-          <w:rFonts w:ascii="Times New Roman" w:eastAsiaTheme="minorEastAsia" w:hAnsi="Times New Roman" w:cs="Times New Roman"/>
-          <w:lang w:val="en-IN"/>
-        </w:rPr>
-        <w:t xml:space="preserve">) were proposed by Churchill and Chu. Numerical studies confirm heat transfer increases with fin count until overcrowding reduces performance, with an optimal S/L ratio around 0.08421. </w:t>
+        <w:t xml:space="preserve">Natural convection cooling with vertical fins on horizontal surfaces has been widely studied for passive systems. Performance depends on fin number, spacing, length, shape, and material. General Nusselt number correlations (Ra, Pr) were proposed by Churchill and Chu. Numerical studies confirm heat transfer increases with fin count until overcrowding reduces performance, with an optimal S/L ratio around 0.08421. </w:t>
       </w:r>
       <w:r>
         <w:rPr>
@@ -2584,23 +2433,13 @@
           <w:lang w:val="en-IN"/>
         </w:rPr>
       </w:pPr>
-      <w:proofErr w:type="spellStart"/>
-      <w:r>
-        <w:rPr>
-          <w:rFonts w:ascii="Times New Roman" w:hAnsi="Times New Roman" w:cs="Times New Roman"/>
-          <w:color w:val="000000" w:themeColor="text1"/>
-          <w:lang w:val="en-IN"/>
-        </w:rPr>
-        <w:t>Jupyter</w:t>
-      </w:r>
-      <w:proofErr w:type="spellEnd"/>
-      <w:r>
-        <w:rPr>
-          <w:rFonts w:ascii="Times New Roman" w:hAnsi="Times New Roman" w:cs="Times New Roman"/>
-          <w:color w:val="000000" w:themeColor="text1"/>
-          <w:lang w:val="en-IN"/>
-        </w:rPr>
-        <w:t xml:space="preserve"> Notebook:</w:t>
+      <w:r>
+        <w:rPr>
+          <w:rFonts w:ascii="Times New Roman" w:hAnsi="Times New Roman" w:cs="Times New Roman"/>
+          <w:color w:val="000000" w:themeColor="text1"/>
+          <w:lang w:val="en-IN"/>
+        </w:rPr>
+        <w:t>Jupyter Notebook:</w:t>
       </w:r>
       <w:r>
         <w:rPr>
@@ -4366,33 +4205,19 @@
         <w:rPr>
           <w:rFonts w:ascii="Times New Roman" w:eastAsiaTheme="minorEastAsia" w:hAnsi="Times New Roman" w:cs="Times New Roman"/>
         </w:rPr>
-        <w:t xml:space="preserve">(0, x)                   </w:t>
-      </w:r>
-      <w:proofErr w:type="gramStart"/>
+        <w:t xml:space="preserve">(0, x)                     </w:t>
+      </w:r>
       <w:r>
         <w:rPr>
           <w:rFonts w:ascii="Times New Roman" w:eastAsiaTheme="minorEastAsia" w:hAnsi="Times New Roman" w:cs="Times New Roman"/>
         </w:rPr>
-        <w:t xml:space="preserve">  </w:t>
+        <w:t xml:space="preserve"> </w:t>
       </w:r>
       <w:r>
         <w:rPr>
           <w:rFonts w:ascii="Times New Roman" w:eastAsiaTheme="minorEastAsia" w:hAnsi="Times New Roman" w:cs="Times New Roman"/>
         </w:rPr>
-        <w:t xml:space="preserve"> </w:t>
-      </w:r>
-      <w:r>
-        <w:rPr>
-          <w:rFonts w:ascii="Times New Roman" w:eastAsiaTheme="minorEastAsia" w:hAnsi="Times New Roman" w:cs="Times New Roman"/>
-        </w:rPr>
-        <w:t>(</w:t>
-      </w:r>
-      <w:proofErr w:type="gramEnd"/>
-      <w:r>
-        <w:rPr>
-          <w:rFonts w:ascii="Times New Roman" w:eastAsiaTheme="minorEastAsia" w:hAnsi="Times New Roman" w:cs="Times New Roman"/>
-        </w:rPr>
-        <w:t>4</w:t>
+        <w:t>(4</w:t>
       </w:r>
       <w:r>
         <w:rPr>
@@ -4461,16 +4286,59 @@
           <w:sz w:val="20"/>
           <w:szCs w:val="20"/>
         </w:rPr>
-        <w:t xml:space="preserve">f (x) </w:t>
-      </w:r>
-      <w:proofErr w:type="gramStart"/>
+        <w:t xml:space="preserve">f (x) =  </w:t>
+      </w:r>
+      <w:r>
+        <w:rPr>
+          <w:rFonts w:ascii="Cambria Math" w:eastAsiaTheme="minorEastAsia" w:hAnsi="Cambria Math" w:cs="Cambria Math"/>
+          <w:sz w:val="20"/>
+          <w:szCs w:val="20"/>
+        </w:rPr>
+        <w:t>⎧</w:t>
+      </w:r>
       <w:r>
         <w:rPr>
           <w:rFonts w:ascii="Times New Roman" w:eastAsiaTheme="minorEastAsia" w:hAnsi="Times New Roman" w:cs="Times New Roman"/>
           <w:sz w:val="20"/>
           <w:szCs w:val="20"/>
         </w:rPr>
-        <w:t xml:space="preserve">=  </w:t>
+        <w:t xml:space="preserve"> 0  if  x  ≤  0</w:t>
+      </w:r>
+    </w:p>
+    <w:p>
+      <w:pPr>
+        <w:spacing w:after="0" w:line="276" w:lineRule="auto"/>
+        <w:rPr>
+          <w:rFonts w:ascii="Times New Roman" w:eastAsiaTheme="minorEastAsia" w:hAnsi="Times New Roman" w:cs="Times New Roman"/>
+          <w:sz w:val="20"/>
+          <w:szCs w:val="20"/>
+        </w:rPr>
+      </w:pPr>
+      <w:r>
+        <w:rPr>
+          <w:rFonts w:ascii="Times New Roman" w:eastAsiaTheme="minorEastAsia" w:hAnsi="Times New Roman" w:cs="Times New Roman"/>
+          <w:sz w:val="20"/>
+          <w:szCs w:val="20"/>
+        </w:rPr>
+        <w:tab/>
+      </w:r>
+      <w:r>
+        <w:rPr>
+          <w:rFonts w:ascii="Times New Roman" w:eastAsiaTheme="minorEastAsia" w:hAnsi="Times New Roman" w:cs="Times New Roman"/>
+          <w:sz w:val="20"/>
+          <w:szCs w:val="20"/>
+        </w:rPr>
+        <w:tab/>
+        <w:t xml:space="preserve">            </w:t>
+      </w:r>
+      <w:r>
+        <w:rPr>
+          <w:rFonts w:ascii="Times New Roman" w:eastAsiaTheme="minorEastAsia" w:hAnsi="Times New Roman" w:cs="Times New Roman"/>
+          <w:sz w:val="20"/>
+          <w:szCs w:val="20"/>
+        </w:rPr>
+        <w:tab/>
+        <w:t xml:space="preserve">            </w:t>
       </w:r>
       <w:r>
         <w:rPr>
@@ -4478,143 +4346,16 @@
           <w:sz w:val="20"/>
           <w:szCs w:val="20"/>
         </w:rPr>
-        <w:t>⎧</w:t>
-      </w:r>
-      <w:proofErr w:type="gramEnd"/>
+        <w:t>⎩</w:t>
+      </w:r>
       <w:r>
         <w:rPr>
           <w:rFonts w:ascii="Times New Roman" w:eastAsiaTheme="minorEastAsia" w:hAnsi="Times New Roman" w:cs="Times New Roman"/>
           <w:sz w:val="20"/>
           <w:szCs w:val="20"/>
         </w:rPr>
-        <w:t xml:space="preserve"> </w:t>
-      </w:r>
-      <w:proofErr w:type="gramStart"/>
-      <w:r>
-        <w:rPr>
-          <w:rFonts w:ascii="Times New Roman" w:eastAsiaTheme="minorEastAsia" w:hAnsi="Times New Roman" w:cs="Times New Roman"/>
-          <w:sz w:val="20"/>
-          <w:szCs w:val="20"/>
-        </w:rPr>
-        <w:t>0  if</w:t>
-      </w:r>
-      <w:proofErr w:type="gramEnd"/>
-      <w:r>
-        <w:rPr>
-          <w:rFonts w:ascii="Times New Roman" w:eastAsiaTheme="minorEastAsia" w:hAnsi="Times New Roman" w:cs="Times New Roman"/>
-          <w:sz w:val="20"/>
-          <w:szCs w:val="20"/>
-        </w:rPr>
-        <w:t xml:space="preserve">  </w:t>
-      </w:r>
-      <w:proofErr w:type="gramStart"/>
-      <w:r>
-        <w:rPr>
-          <w:rFonts w:ascii="Times New Roman" w:eastAsiaTheme="minorEastAsia" w:hAnsi="Times New Roman" w:cs="Times New Roman"/>
-          <w:sz w:val="20"/>
-          <w:szCs w:val="20"/>
-        </w:rPr>
-        <w:t>x  ≤</w:t>
-      </w:r>
-      <w:proofErr w:type="gramEnd"/>
-      <w:r>
-        <w:rPr>
-          <w:rFonts w:ascii="Times New Roman" w:eastAsiaTheme="minorEastAsia" w:hAnsi="Times New Roman" w:cs="Times New Roman"/>
-          <w:sz w:val="20"/>
-          <w:szCs w:val="20"/>
-        </w:rPr>
-        <w:t xml:space="preserve">  0</w:t>
-      </w:r>
-    </w:p>
-    <w:p>
-      <w:pPr>
-        <w:spacing w:after="0" w:line="276" w:lineRule="auto"/>
-        <w:rPr>
-          <w:rFonts w:ascii="Times New Roman" w:eastAsiaTheme="minorEastAsia" w:hAnsi="Times New Roman" w:cs="Times New Roman"/>
-          <w:sz w:val="20"/>
-          <w:szCs w:val="20"/>
-        </w:rPr>
-      </w:pPr>
-      <w:r>
-        <w:rPr>
-          <w:rFonts w:ascii="Times New Roman" w:eastAsiaTheme="minorEastAsia" w:hAnsi="Times New Roman" w:cs="Times New Roman"/>
-          <w:sz w:val="20"/>
-          <w:szCs w:val="20"/>
-        </w:rPr>
-        <w:tab/>
-      </w:r>
-      <w:r>
-        <w:rPr>
-          <w:rFonts w:ascii="Times New Roman" w:eastAsiaTheme="minorEastAsia" w:hAnsi="Times New Roman" w:cs="Times New Roman"/>
-          <w:sz w:val="20"/>
-          <w:szCs w:val="20"/>
-        </w:rPr>
-        <w:tab/>
-        <w:t xml:space="preserve">            </w:t>
-      </w:r>
-      <w:r>
-        <w:rPr>
-          <w:rFonts w:ascii="Times New Roman" w:eastAsiaTheme="minorEastAsia" w:hAnsi="Times New Roman" w:cs="Times New Roman"/>
-          <w:sz w:val="20"/>
-          <w:szCs w:val="20"/>
-        </w:rPr>
-        <w:tab/>
-        <w:t xml:space="preserve">            </w:t>
-      </w:r>
-      <w:proofErr w:type="gramStart"/>
-      <w:r>
-        <w:rPr>
-          <w:rFonts w:ascii="Cambria Math" w:eastAsiaTheme="minorEastAsia" w:hAnsi="Cambria Math" w:cs="Cambria Math"/>
-          <w:sz w:val="20"/>
-          <w:szCs w:val="20"/>
-        </w:rPr>
-        <w:t>⎩</w:t>
-      </w:r>
-      <w:r>
-        <w:rPr>
-          <w:rFonts w:ascii="Times New Roman" w:eastAsiaTheme="minorEastAsia" w:hAnsi="Times New Roman" w:cs="Times New Roman"/>
-          <w:sz w:val="20"/>
-          <w:szCs w:val="20"/>
-        </w:rPr>
-        <w:t xml:space="preserve">  x</w:t>
-      </w:r>
-      <w:proofErr w:type="gramEnd"/>
-      <w:r>
-        <w:rPr>
-          <w:rFonts w:ascii="Times New Roman" w:eastAsiaTheme="minorEastAsia" w:hAnsi="Times New Roman" w:cs="Times New Roman"/>
-          <w:sz w:val="20"/>
-          <w:szCs w:val="20"/>
-        </w:rPr>
-        <w:t xml:space="preserve">  </w:t>
-      </w:r>
-      <w:proofErr w:type="gramStart"/>
-      <w:r>
-        <w:rPr>
-          <w:rFonts w:ascii="Times New Roman" w:eastAsiaTheme="minorEastAsia" w:hAnsi="Times New Roman" w:cs="Times New Roman"/>
-          <w:sz w:val="20"/>
-          <w:szCs w:val="20"/>
-        </w:rPr>
-        <w:t>if  x</w:t>
-      </w:r>
-      <w:proofErr w:type="gramEnd"/>
-      <w:r>
-        <w:rPr>
-          <w:rFonts w:ascii="Times New Roman" w:eastAsiaTheme="minorEastAsia" w:hAnsi="Times New Roman" w:cs="Times New Roman"/>
-          <w:sz w:val="20"/>
-          <w:szCs w:val="20"/>
-        </w:rPr>
-        <w:t xml:space="preserve">  </w:t>
-      </w:r>
-      <w:proofErr w:type="gramStart"/>
-      <w:r>
-        <w:rPr>
-          <w:rFonts w:ascii="Times New Roman" w:eastAsiaTheme="minorEastAsia" w:hAnsi="Times New Roman" w:cs="Times New Roman"/>
-          <w:sz w:val="20"/>
-          <w:szCs w:val="20"/>
-        </w:rPr>
-        <w:t>&gt;  0</w:t>
-      </w:r>
-      <w:proofErr w:type="gramEnd"/>
+        <w:t xml:space="preserve">  x  if  x  &gt;  0</w:t>
+      </w:r>
     </w:p>
     <w:p>
       <w:pPr>
@@ -4976,7 +4717,7 @@
           <w:color w:val="000000" w:themeColor="text1"/>
         </w:rPr>
         <w:drawing>
-          <wp:inline distT="0" distB="0" distL="0" distR="0" wp14:anchorId="0546B80B" wp14:editId="44AA2D24">
+          <wp:inline distT="0" distB="0" distL="0" distR="0" wp14:anchorId="0546B80B" wp14:editId="3EC9AB60">
             <wp:extent cx="2910840" cy="1736552"/>
             <wp:effectExtent l="0" t="0" r="0" b="0"/>
             <wp:docPr id="1669496541" name="Picture 4"/>
@@ -5125,7 +4866,7 @@
           <w:color w:val="000000" w:themeColor="text1"/>
         </w:rPr>
         <w:drawing>
-          <wp:anchor distT="0" distB="0" distL="114300" distR="114300" simplePos="0" relativeHeight="251640832" behindDoc="0" locked="0" layoutInCell="1" allowOverlap="1" wp14:anchorId="29621B34" wp14:editId="567E41AB">
+          <wp:anchor distT="0" distB="0" distL="114300" distR="114300" simplePos="0" relativeHeight="251640832" behindDoc="0" locked="0" layoutInCell="1" allowOverlap="1" wp14:anchorId="29621B34" wp14:editId="17BCBDCA">
             <wp:simplePos x="0" y="0"/>
             <wp:positionH relativeFrom="column">
               <wp:posOffset>1211580</wp:posOffset>
@@ -5636,23 +5377,7 @@
           <w:rFonts w:ascii="Times New Roman" w:hAnsi="Times New Roman" w:cs="Times New Roman"/>
           <w:lang w:val="en-IN"/>
         </w:rPr>
-        <w:t xml:space="preserve">Interpolation of 3D temperature data was performed using the Inverse Distance Weighting (IDW) and </w:t>
-      </w:r>
-      <w:proofErr w:type="spellStart"/>
-      <w:r>
-        <w:rPr>
-          <w:rFonts w:ascii="Times New Roman" w:hAnsi="Times New Roman" w:cs="Times New Roman"/>
-          <w:lang w:val="en-IN"/>
-        </w:rPr>
-        <w:t>cKDTree</w:t>
-      </w:r>
-      <w:proofErr w:type="spellEnd"/>
-      <w:r>
-        <w:rPr>
-          <w:rFonts w:ascii="Times New Roman" w:hAnsi="Times New Roman" w:cs="Times New Roman"/>
-          <w:lang w:val="en-IN"/>
-        </w:rPr>
-        <w:t xml:space="preserve"> algorithms.</w:t>
+        <w:t>Interpolation of 3D temperature data was performed using the Inverse Distance Weighting (IDW) and cKDTree algorithms.</w:t>
       </w:r>
     </w:p>
     <w:p>
@@ -5786,23 +5511,13 @@
           <w:lang w:val="en-IN"/>
         </w:rPr>
       </w:pPr>
-      <w:proofErr w:type="spellStart"/>
-      <w:r>
-        <w:rPr>
-          <w:rFonts w:ascii="Times New Roman" w:hAnsi="Times New Roman" w:cs="Times New Roman"/>
-          <w:lang w:val="en-IN"/>
-        </w:rPr>
-        <w:t>Jupyter</w:t>
-      </w:r>
-      <w:proofErr w:type="spellEnd"/>
-      <w:r>
-        <w:rPr>
-          <w:rFonts w:ascii="Times New Roman" w:hAnsi="Times New Roman" w:cs="Times New Roman"/>
-          <w:lang w:val="en-IN"/>
-        </w:rPr>
-        <w:t xml:space="preserve"> Notebook with </w:t>
-      </w:r>
-      <w:proofErr w:type="spellStart"/>
+      <w:r>
+        <w:rPr>
+          <w:rFonts w:ascii="Times New Roman" w:hAnsi="Times New Roman" w:cs="Times New Roman"/>
+          <w:lang w:val="en-IN"/>
+        </w:rPr>
+        <w:t xml:space="preserve">Jupyter Notebook with </w:t>
+      </w:r>
       <w:r>
         <w:rPr>
           <w:rFonts w:ascii="Times New Roman" w:hAnsi="Times New Roman" w:cs="Times New Roman"/>
@@ -5817,7 +5532,6 @@
         </w:rPr>
         <w:t>ernel</w:t>
       </w:r>
-      <w:proofErr w:type="spellEnd"/>
       <w:r>
         <w:rPr>
           <w:rFonts w:ascii="Times New Roman" w:hAnsi="Times New Roman" w:cs="Times New Roman"/>
@@ -6172,7 +5886,7 @@
         </w:rPr>
         <w:lastRenderedPageBreak/>
         <w:drawing>
-          <wp:anchor distT="0" distB="0" distL="114300" distR="114300" simplePos="0" relativeHeight="251676672" behindDoc="0" locked="0" layoutInCell="1" allowOverlap="1" wp14:anchorId="184D288E" wp14:editId="242710F7">
+          <wp:anchor distT="0" distB="0" distL="114300" distR="114300" simplePos="0" relativeHeight="251676672" behindDoc="0" locked="0" layoutInCell="1" allowOverlap="1" wp14:anchorId="184D288E" wp14:editId="64792CE8">
             <wp:simplePos x="0" y="0"/>
             <wp:positionH relativeFrom="column">
               <wp:posOffset>731701</wp:posOffset>
@@ -6752,42 +6466,20 @@
         <w:rPr>
           <w:rFonts w:ascii="Times New Roman" w:eastAsiaTheme="minorEastAsia" w:hAnsi="Times New Roman" w:cs="Times New Roman"/>
         </w:rPr>
-        <w:t xml:space="preserve"> given by </w:t>
-      </w:r>
-      <w:proofErr w:type="spellStart"/>
-      <w:r>
-        <w:rPr>
-          <w:rFonts w:ascii="Times New Roman" w:eastAsiaTheme="minorEastAsia" w:hAnsi="Times New Roman" w:cs="Times New Roman"/>
-        </w:rPr>
-        <w:t>d</w:t>
+        <w:t xml:space="preserve"> given by d</w:t>
       </w:r>
       <w:r>
         <w:rPr>
           <w:rFonts w:ascii="Times New Roman" w:eastAsiaTheme="minorEastAsia" w:hAnsi="Times New Roman" w:cs="Times New Roman"/>
           <w:vertAlign w:val="subscript"/>
         </w:rPr>
-        <w:t>ji</w:t>
-      </w:r>
-      <w:proofErr w:type="spellEnd"/>
+        <w:t xml:space="preserve">ji </w:t>
+      </w:r>
       <w:r>
         <w:rPr>
           <w:rFonts w:ascii="Times New Roman" w:eastAsiaTheme="minorEastAsia" w:hAnsi="Times New Roman" w:cs="Times New Roman"/>
-          <w:vertAlign w:val="subscript"/>
-        </w:rPr>
-        <w:t xml:space="preserve"> </w:t>
-      </w:r>
-      <w:r>
-        <w:rPr>
-          <w:rFonts w:ascii="Times New Roman" w:eastAsiaTheme="minorEastAsia" w:hAnsi="Times New Roman" w:cs="Times New Roman"/>
-        </w:rPr>
-        <w:t xml:space="preserve">between </w:t>
-      </w:r>
-      <w:proofErr w:type="spellStart"/>
-      <w:r>
-        <w:rPr>
-          <w:rFonts w:ascii="Times New Roman" w:eastAsiaTheme="minorEastAsia" w:hAnsi="Times New Roman" w:cs="Times New Roman"/>
-        </w:rPr>
-        <w:t>j</w:t>
+        </w:rPr>
+        <w:t>between j</w:t>
       </w:r>
       <w:r>
         <w:rPr>
@@ -6796,19 +6488,11 @@
         </w:rPr>
         <w:t>th</w:t>
       </w:r>
-      <w:proofErr w:type="spellEnd"/>
       <w:r>
         <w:rPr>
           <w:rFonts w:ascii="Times New Roman" w:eastAsiaTheme="minorEastAsia" w:hAnsi="Times New Roman" w:cs="Times New Roman"/>
         </w:rPr>
-        <w:t xml:space="preserve"> and </w:t>
-      </w:r>
-      <w:proofErr w:type="spellStart"/>
-      <w:r>
-        <w:rPr>
-          <w:rFonts w:ascii="Times New Roman" w:eastAsiaTheme="minorEastAsia" w:hAnsi="Times New Roman" w:cs="Times New Roman"/>
-        </w:rPr>
-        <w:t>i</w:t>
+        <w:t xml:space="preserve"> and i</w:t>
       </w:r>
       <w:r>
         <w:rPr>
@@ -6817,7 +6501,6 @@
         </w:rPr>
         <w:t>th</w:t>
       </w:r>
-      <w:proofErr w:type="spellEnd"/>
       <w:r>
         <w:rPr>
           <w:rFonts w:ascii="Times New Roman" w:eastAsiaTheme="minorEastAsia" w:hAnsi="Times New Roman" w:cs="Times New Roman"/>
@@ -8097,25 +7780,7 @@
           <w:color w:val="000000" w:themeColor="text1"/>
           <w:lang w:val="en-IN"/>
         </w:rPr>
-        <w:t xml:space="preserve">Throughout the internship, I got to explore tools like ANSYS, Python, and </w:t>
-      </w:r>
-      <w:proofErr w:type="spellStart"/>
-      <w:r>
-        <w:rPr>
-          <w:rFonts w:ascii="Times New Roman" w:hAnsi="Times New Roman" w:cs="Times New Roman"/>
-          <w:color w:val="000000" w:themeColor="text1"/>
-          <w:lang w:val="en-IN"/>
-        </w:rPr>
-        <w:t>Jupyter</w:t>
-      </w:r>
-      <w:proofErr w:type="spellEnd"/>
-      <w:r>
-        <w:rPr>
-          <w:rFonts w:ascii="Times New Roman" w:hAnsi="Times New Roman" w:cs="Times New Roman"/>
-          <w:color w:val="000000" w:themeColor="text1"/>
-          <w:lang w:val="en-IN"/>
-        </w:rPr>
-        <w:t xml:space="preserve"> Notebooks, and more importantly, I learned how to bring all of them together in a complete workflow—from simulation to prediction. I also realized the value of being able to communicate and present my work clearly, both through visuals and documentation.</w:t>
+        <w:t>Throughout the internship, I got to explore tools like ANSYS, Python, and Jupyter Notebooks, and more importantly, I learned how to bring all of them together in a complete workflow—from simulation to prediction. I also realized the value of being able to communicate and present my work clearly, both through visuals and documentation.</w:t>
       </w:r>
     </w:p>
     <w:p>
@@ -8389,25 +8054,7 @@
           <w:color w:val="000000" w:themeColor="text1"/>
           <w:lang w:val="en-IN"/>
         </w:rPr>
-        <w:t xml:space="preserve"> like </w:t>
-      </w:r>
-      <w:proofErr w:type="spellStart"/>
-      <w:r>
-        <w:rPr>
-          <w:rFonts w:ascii="Times New Roman" w:hAnsi="Times New Roman" w:cs="Times New Roman"/>
-          <w:color w:val="000000" w:themeColor="text1"/>
-          <w:lang w:val="en-IN"/>
-        </w:rPr>
-        <w:t>XGBoost</w:t>
-      </w:r>
-      <w:proofErr w:type="spellEnd"/>
-      <w:r>
-        <w:rPr>
-          <w:rFonts w:ascii="Times New Roman" w:hAnsi="Times New Roman" w:cs="Times New Roman"/>
-          <w:color w:val="000000" w:themeColor="text1"/>
-          <w:lang w:val="en-IN"/>
-        </w:rPr>
-        <w:t xml:space="preserve"> Classifier or Support Vector Regression according to the given dataset.</w:t>
+        <w:t xml:space="preserve"> like XGBoost Classifier or Support Vector Regression according to the given dataset.</w:t>
       </w:r>
     </w:p>
     <w:p>
@@ -8438,18 +8085,8 @@
           <w:color w:val="000000" w:themeColor="text1"/>
           <w:lang w:val="en-IN"/>
         </w:rPr>
-        <w:t xml:space="preserve"> </w:t>
-      </w:r>
-      <w:proofErr w:type="spellStart"/>
-      <w:r>
-        <w:rPr>
-          <w:rFonts w:ascii="Times New Roman" w:hAnsi="Times New Roman" w:cs="Times New Roman"/>
-          <w:color w:val="000000" w:themeColor="text1"/>
-          <w:lang w:val="en-IN"/>
-        </w:rPr>
-        <w:t>monetory</w:t>
-      </w:r>
-      <w:proofErr w:type="spellEnd"/>
+        <w:t xml:space="preserve"> monetory</w:t>
+      </w:r>
       <w:r>
         <w:rPr>
           <w:rFonts w:ascii="Times New Roman" w:hAnsi="Times New Roman" w:cs="Times New Roman"/>
@@ -8563,35 +8200,7 @@
         <w:rPr>
           <w:rFonts w:ascii="Times New Roman" w:hAnsi="Times New Roman" w:cs="Times New Roman"/>
         </w:rPr>
-        <w:t xml:space="preserve">K Kim, H Lee, M Kang, G Lee, K Jung, C R </w:t>
-      </w:r>
-      <w:proofErr w:type="spellStart"/>
-      <w:r>
-        <w:rPr>
-          <w:rFonts w:ascii="Times New Roman" w:hAnsi="Times New Roman" w:cs="Times New Roman"/>
-        </w:rPr>
-        <w:t>Kharangate</w:t>
-      </w:r>
-      <w:proofErr w:type="spellEnd"/>
-      <w:r>
-        <w:rPr>
-          <w:rFonts w:ascii="Times New Roman" w:hAnsi="Times New Roman" w:cs="Times New Roman"/>
-        </w:rPr>
-        <w:t xml:space="preserve">, M </w:t>
-      </w:r>
-      <w:proofErr w:type="spellStart"/>
-      <w:r>
-        <w:rPr>
-          <w:rFonts w:ascii="Times New Roman" w:hAnsi="Times New Roman" w:cs="Times New Roman"/>
-        </w:rPr>
-        <w:t>Asheghi</w:t>
-      </w:r>
-      <w:proofErr w:type="spellEnd"/>
-      <w:r>
-        <w:rPr>
-          <w:rFonts w:ascii="Times New Roman" w:hAnsi="Times New Roman" w:cs="Times New Roman"/>
-        </w:rPr>
-        <w:t xml:space="preserve">, K E Goodson, H Lee, A machine learning approach for predicting heat transfer characteristics in micro-pin fin heat sinks, 2022, 194, 123087, </w:t>
+        <w:t xml:space="preserve">K Kim, H Lee, M Kang, G Lee, K Jung, C R Kharangate, M Asheghi, K E Goodson, H Lee, A machine learning approach for predicting heat transfer characteristics in micro-pin fin heat sinks, 2022, 194, 123087, </w:t>
       </w:r>
       <w:hyperlink r:id="rId15" w:history="1">
         <w:r>
@@ -13098,6 +12707,7 @@
   <w:style w:type="character" w:default="1" w:styleId="DefaultParagraphFont">
     <w:name w:val="Default Paragraph Font"/>
     <w:uiPriority w:val="1"/>
+    <w:semiHidden/>
     <w:unhideWhenUsed/>
   </w:style>
   <w:style w:type="table" w:default="1" w:styleId="TableNormal">

</xml_diff>